<commit_message>
Poprawiono literówki w dokumentacji
</commit_message>
<xml_diff>
--- a/Dokumentacja Biblioteka szkolna.docx
+++ b/Dokumentacja Biblioteka szkolna.docx
@@ -99,6 +99,9 @@
     </w:p>
     <w:p>
       <w:r>
+        <w:rPr>
+          <w:noProof/>
+        </w:rPr>
         <w:drawing>
           <wp:inline distT="0" distB="0" distL="0" distR="0" wp14:anchorId="5A980642" wp14:editId="152F3775">
             <wp:extent cx="5760720" cy="2937510"/>
@@ -154,6 +157,9 @@
     </w:p>
     <w:p>
       <w:r>
+        <w:rPr>
+          <w:noProof/>
+        </w:rPr>
         <w:drawing>
           <wp:anchor distT="0" distB="0" distL="114300" distR="114300" simplePos="0" relativeHeight="251658240" behindDoc="1" locked="0" layoutInCell="1" allowOverlap="1" wp14:anchorId="30F35272" wp14:editId="5999939D">
             <wp:simplePos x="0" y="0"/>
@@ -232,6 +238,10 @@
         <w:t xml:space="preserve">książek i klikamy na przycisk </w:t>
       </w:r>
       <w:r>
+        <w:rPr>
+          <w:b/>
+          <w:bCs/>
+        </w:rPr>
         <w:t>W</w:t>
       </w:r>
       <w:r>
@@ -256,7 +266,9 @@
         <w:rPr>
           <w:b/>
           <w:bCs/>
-        </w:rPr>
+          <w:noProof/>
+        </w:rPr>
+        <w:lastRenderedPageBreak/>
         <w:drawing>
           <wp:anchor distT="0" distB="0" distL="114300" distR="114300" simplePos="0" relativeHeight="251659264" behindDoc="1" locked="0" layoutInCell="1" allowOverlap="1" wp14:anchorId="59B33164" wp14:editId="27F8EE6C">
             <wp:simplePos x="0" y="0"/>
@@ -324,21 +336,26 @@
       <w:r>
         <w:t xml:space="preserve">Zostajemy przeniesieni na stronę </w:t>
       </w:r>
-      <w:proofErr w:type="spellStart"/>
-      <w:r>
-        <w:rPr>
-          <w:b/>
-          <w:bCs/>
-        </w:rPr>
-        <w:t>Wypożycznie</w:t>
-      </w:r>
-      <w:proofErr w:type="spellEnd"/>
-      <w:r>
-        <w:rPr>
-          <w:b/>
-          <w:bCs/>
-        </w:rPr>
-        <w:t>.</w:t>
+      <w:r>
+        <w:rPr>
+          <w:b/>
+          <w:bCs/>
+        </w:rPr>
+        <w:t>Wypożycz</w:t>
+      </w:r>
+      <w:r>
+        <w:rPr>
+          <w:b/>
+          <w:bCs/>
+        </w:rPr>
+        <w:t>a</w:t>
+      </w:r>
+      <w:r>
+        <w:rPr>
+          <w:b/>
+          <w:bCs/>
+        </w:rPr>
+        <w:t>nie.</w:t>
       </w:r>
     </w:p>
     <w:p>
@@ -369,6 +386,9 @@
     </w:p>
     <w:p>
       <w:r>
+        <w:rPr>
+          <w:noProof/>
+        </w:rPr>
         <w:drawing>
           <wp:anchor distT="0" distB="0" distL="114300" distR="114300" simplePos="0" relativeHeight="251660288" behindDoc="1" locked="0" layoutInCell="1" allowOverlap="1" wp14:anchorId="5AB354FC" wp14:editId="77C8996C">
             <wp:simplePos x="0" y="0"/>
@@ -439,15 +459,15 @@
     </w:p>
     <w:p>
       <w:r>
-        <w:t>Z</w:t>
-      </w:r>
-      <w:r>
-        <w:t xml:space="preserve">najduje się on w prawym górnym rogu ekranu. </w:t>
+        <w:t xml:space="preserve">Znajduje się on w prawym górnym rogu ekranu. </w:t>
       </w:r>
       <w:r>
         <w:br/>
       </w:r>
       <w:r>
+        <w:rPr>
+          <w:noProof/>
+        </w:rPr>
         <w:drawing>
           <wp:anchor distT="0" distB="0" distL="114300" distR="114300" simplePos="0" relativeHeight="251661312" behindDoc="1" locked="0" layoutInCell="1" allowOverlap="1" wp14:anchorId="4B5C447B" wp14:editId="1ADD729D">
             <wp:simplePos x="0" y="0"/>
@@ -557,6 +577,9 @@
     </w:p>
     <w:p>
       <w:r>
+        <w:rPr>
+          <w:noProof/>
+        </w:rPr>
         <w:drawing>
           <wp:anchor distT="0" distB="0" distL="114300" distR="114300" simplePos="0" relativeHeight="251662336" behindDoc="1" locked="0" layoutInCell="1" allowOverlap="1" wp14:anchorId="15A3AFBB" wp14:editId="229C0D89">
             <wp:simplePos x="0" y="0"/>
@@ -625,6 +648,7 @@
         <w:rPr>
           <w:b/>
           <w:bCs/>
+          <w:noProof/>
         </w:rPr>
         <w:drawing>
           <wp:anchor distT="0" distB="0" distL="114300" distR="114300" simplePos="0" relativeHeight="251663360" behindDoc="1" locked="0" layoutInCell="1" allowOverlap="1" wp14:anchorId="7E60BD4D" wp14:editId="59B80A90">
@@ -737,97 +761,91 @@
         <w:t xml:space="preserve"> </w:t>
       </w:r>
       <w:r>
-        <w:t>książek i klikamy na przycisk</w:t>
-      </w:r>
-      <w:r>
+        <w:t xml:space="preserve">książek i klikamy na przycisk </w:t>
+      </w:r>
+      <w:r>
+        <w:rPr>
+          <w:b/>
+          <w:bCs/>
+        </w:rPr>
+        <w:t>Edytuj</w:t>
+      </w:r>
+      <w:r>
+        <w:t xml:space="preserve">.                         </w:t>
+      </w:r>
+    </w:p>
+    <w:p>
+      <w:r>
+        <w:br/>
+      </w:r>
+    </w:p>
+    <w:p>
+      <w:pPr>
+        <w:rPr>
+          <w:b/>
+          <w:bCs/>
+        </w:rPr>
+      </w:pPr>
+      <w:r>
+        <w:t>Zostajemy przeniesieni na podstronę</w:t>
+      </w:r>
+      <w:r>
+        <w:rPr>
+          <w:b/>
+          <w:bCs/>
+        </w:rPr>
         <w:t xml:space="preserve"> </w:t>
       </w:r>
       <w:r>
-        <w:rPr>
-          <w:b/>
-          <w:bCs/>
-        </w:rPr>
-        <w:t>Edytuj</w:t>
-      </w:r>
-      <w:r>
-        <w:t xml:space="preserve">.                         </w:t>
-      </w:r>
-    </w:p>
-    <w:p>
-      <w:r>
-        <w:br/>
-      </w:r>
-    </w:p>
-    <w:p>
-      <w:pPr>
-        <w:rPr>
-          <w:b/>
-          <w:bCs/>
-        </w:rPr>
-      </w:pPr>
-      <w:r>
-        <w:t xml:space="preserve">Zostajemy przeniesieni na </w:t>
-      </w:r>
-      <w:r>
-        <w:t>pod</w:t>
-      </w:r>
-      <w:r>
-        <w:t>stronę</w:t>
-      </w:r>
-      <w:r>
-        <w:rPr>
-          <w:b/>
-          <w:bCs/>
+        <w:t xml:space="preserve">z obecnymi danymi książki i każdą </w:t>
+      </w:r>
+      <w:r>
+        <w:rPr>
+          <w:b/>
+          <w:bCs/>
+        </w:rPr>
+        <w:t>.</w:t>
+      </w:r>
+      <w:r>
+        <w:rPr>
+          <w:noProof/>
         </w:rPr>
         <w:t xml:space="preserve"> </w:t>
       </w:r>
-      <w:r>
-        <w:t xml:space="preserve">z obecnymi danymi książki i każdą </w:t>
-      </w:r>
-      <w:r>
-        <w:rPr>
-          <w:b/>
-          <w:bCs/>
-        </w:rPr>
-        <w:t>.</w:t>
-      </w:r>
+    </w:p>
+    <w:p>
+      <w:pPr>
+        <w:pStyle w:val="Nagwek3"/>
+      </w:pPr>
+    </w:p>
+    <w:p>
+      <w:pPr>
+        <w:pStyle w:val="Nagwek3"/>
+      </w:pPr>
+    </w:p>
+    <w:p>
+      <w:pPr>
+        <w:pStyle w:val="Nagwek3"/>
+      </w:pPr>
+    </w:p>
+    <w:p>
+      <w:pPr>
+        <w:pStyle w:val="Nagwek3"/>
+      </w:pPr>
+    </w:p>
+    <w:p>
+      <w:pPr>
+        <w:pStyle w:val="Nagwek3"/>
+      </w:pPr>
+      <w:r>
+        <w:t>Usuwanie książki</w:t>
+      </w:r>
+    </w:p>
+    <w:p>
       <w:r>
         <w:rPr>
           <w:noProof/>
         </w:rPr>
-        <w:t xml:space="preserve"> </w:t>
-      </w:r>
-    </w:p>
-    <w:p>
-      <w:pPr>
-        <w:pStyle w:val="Nagwek3"/>
-      </w:pPr>
-    </w:p>
-    <w:p>
-      <w:pPr>
-        <w:pStyle w:val="Nagwek3"/>
-      </w:pPr>
-    </w:p>
-    <w:p>
-      <w:pPr>
-        <w:pStyle w:val="Nagwek3"/>
-      </w:pPr>
-    </w:p>
-    <w:p>
-      <w:pPr>
-        <w:pStyle w:val="Nagwek3"/>
-      </w:pPr>
-    </w:p>
-    <w:p>
-      <w:pPr>
-        <w:pStyle w:val="Nagwek3"/>
-      </w:pPr>
-      <w:r>
-        <w:t>Usuwanie książki</w:t>
-      </w:r>
-    </w:p>
-    <w:p>
-      <w:r>
         <w:drawing>
           <wp:anchor distT="0" distB="0" distL="114300" distR="114300" simplePos="0" relativeHeight="251664384" behindDoc="1" locked="0" layoutInCell="1" allowOverlap="1" wp14:anchorId="0EAF606D" wp14:editId="14F4B93F">
             <wp:simplePos x="0" y="0"/>
@@ -893,13 +911,7 @@
         </w:drawing>
       </w:r>
       <w:r>
-        <w:t xml:space="preserve">Aby </w:t>
-      </w:r>
-      <w:r>
-        <w:t xml:space="preserve">usunąć </w:t>
-      </w:r>
-      <w:r>
-        <w:t xml:space="preserve">książkę znajdujemy książkę w tabeli </w:t>
+        <w:t xml:space="preserve">Aby usunąć książkę znajdujemy książkę w tabeli </w:t>
       </w:r>
       <w:r>
         <w:rPr>
@@ -919,10 +931,7 @@
         <w:t xml:space="preserve">wszystkich </w:t>
       </w:r>
       <w:r>
-        <w:t>książek i klikamy na przycisk</w:t>
-      </w:r>
-      <w:r>
-        <w:t xml:space="preserve"> </w:t>
+        <w:t xml:space="preserve">książek i klikamy na przycisk </w:t>
       </w:r>
       <w:r>
         <w:rPr>
@@ -949,6 +958,9 @@
     </w:p>
     <w:p>
       <w:r>
+        <w:rPr>
+          <w:noProof/>
+        </w:rPr>
         <w:drawing>
           <wp:inline distT="0" distB="0" distL="0" distR="0" wp14:anchorId="5B55385E" wp14:editId="5715D0AE">
             <wp:extent cx="5760720" cy="2941320"/>
@@ -1034,6 +1046,9 @@
     </w:p>
     <w:p>
       <w:r>
+        <w:rPr>
+          <w:noProof/>
+        </w:rPr>
         <w:drawing>
           <wp:anchor distT="0" distB="0" distL="114300" distR="114300" simplePos="0" relativeHeight="251665408" behindDoc="1" locked="0" layoutInCell="1" allowOverlap="1" wp14:anchorId="31D8812B" wp14:editId="4841165C">
             <wp:simplePos x="0" y="0"/>
@@ -1108,11 +1123,15 @@
         <w:pStyle w:val="Nagwek2"/>
       </w:pPr>
       <w:r>
+        <w:lastRenderedPageBreak/>
         <w:t>Użytkownicy</w:t>
       </w:r>
     </w:p>
     <w:p>
       <w:r>
+        <w:rPr>
+          <w:noProof/>
+        </w:rPr>
         <w:drawing>
           <wp:inline distT="0" distB="0" distL="0" distR="0" wp14:anchorId="717A53F1" wp14:editId="7A373A3B">
             <wp:extent cx="5760720" cy="2927350"/>
@@ -1166,6 +1185,9 @@
     </w:p>
     <w:p>
       <w:r>
+        <w:rPr>
+          <w:noProof/>
+        </w:rPr>
         <w:drawing>
           <wp:inline distT="0" distB="0" distL="0" distR="0" wp14:anchorId="60646223" wp14:editId="705C1B32">
             <wp:extent cx="5760720" cy="2937510"/>
@@ -1213,7 +1235,7 @@
         <w:pStyle w:val="Akapitzlist"/>
         <w:numPr>
           <w:ilvl w:val="0"/>
-          <w:numId w:val="4"/>
+          <w:numId w:val="1"/>
         </w:numPr>
       </w:pPr>
       <w:r>
@@ -1225,7 +1247,7 @@
         <w:pStyle w:val="Akapitzlist"/>
         <w:numPr>
           <w:ilvl w:val="0"/>
-          <w:numId w:val="4"/>
+          <w:numId w:val="1"/>
         </w:numPr>
       </w:pPr>
       <w:r>
@@ -1237,7 +1259,7 @@
         <w:pStyle w:val="Akapitzlist"/>
         <w:numPr>
           <w:ilvl w:val="0"/>
-          <w:numId w:val="4"/>
+          <w:numId w:val="1"/>
         </w:numPr>
       </w:pPr>
       <w:r>
@@ -1249,7 +1271,7 @@
         <w:pStyle w:val="Akapitzlist"/>
         <w:numPr>
           <w:ilvl w:val="0"/>
-          <w:numId w:val="4"/>
+          <w:numId w:val="1"/>
         </w:numPr>
       </w:pPr>
       <w:r>
@@ -1261,6 +1283,7 @@
         <w:pStyle w:val="Nagwek2"/>
       </w:pPr>
       <w:r>
+        <w:lastRenderedPageBreak/>
         <w:t>Wylogowanie się</w:t>
       </w:r>
     </w:p>
@@ -1271,6 +1294,9 @@
         </w:rPr>
       </w:pPr>
       <w:r>
+        <w:rPr>
+          <w:noProof/>
+        </w:rPr>
         <w:drawing>
           <wp:anchor distT="0" distB="0" distL="114300" distR="114300" simplePos="0" relativeHeight="251666432" behindDoc="1" locked="0" layoutInCell="1" allowOverlap="1" wp14:anchorId="7AD738BB" wp14:editId="17A68B1B">
             <wp:simplePos x="0" y="0"/>
@@ -1387,6 +1413,9 @@
     </w:p>
     <w:p>
       <w:r>
+        <w:rPr>
+          <w:noProof/>
+        </w:rPr>
         <w:drawing>
           <wp:inline distT="0" distB="0" distL="0" distR="0" wp14:anchorId="50A8C732" wp14:editId="168AD5AF">
             <wp:extent cx="5760720" cy="2922905"/>
@@ -1466,6 +1495,7 @@
         <w:rPr>
           <w:b/>
           <w:bCs/>
+          <w:noProof/>
         </w:rPr>
         <w:drawing>
           <wp:anchor distT="0" distB="0" distL="114300" distR="114300" simplePos="0" relativeHeight="251667456" behindDoc="1" locked="0" layoutInCell="1" allowOverlap="1" wp14:anchorId="33974610" wp14:editId="5C7971EA">
@@ -1620,6 +1650,7 @@
         <w:pStyle w:val="Nagwek3"/>
       </w:pPr>
       <w:r>
+        <w:lastRenderedPageBreak/>
         <w:t>Zmiana klasy</w:t>
       </w:r>
     </w:p>
@@ -1634,6 +1665,7 @@
         <w:rPr>
           <w:b/>
           <w:bCs/>
+          <w:noProof/>
         </w:rPr>
         <w:drawing>
           <wp:anchor distT="0" distB="0" distL="114300" distR="114300" simplePos="0" relativeHeight="251668480" behindDoc="1" locked="0" layoutInCell="1" allowOverlap="1" wp14:anchorId="4D15B4E4" wp14:editId="7192855E">
@@ -1848,7 +1880,7 @@
       </w:rPr>
     </w:lvl>
   </w:abstractNum>
-  <w:num w:numId="4" w16cid:durableId="2117014236">
+  <w:num w:numId="1" w16cid:durableId="2117014236">
     <w:abstractNumId w:val="0"/>
   </w:num>
 </w:numbering>
@@ -2456,6 +2488,7 @@
   <w:style w:type="character" w:default="1" w:styleId="Domylnaczcionkaakapitu">
     <w:name w:val="Default Paragraph Font"/>
     <w:uiPriority w:val="1"/>
+    <w:semiHidden/>
     <w:unhideWhenUsed/>
   </w:style>
   <w:style w:type="table" w:default="1" w:styleId="Standardowy">

</xml_diff>